<commit_message>
Added ScreenCast for Documation
</commit_message>
<xml_diff>
--- a/Documentation.docx
+++ b/Documentation.docx
@@ -256,6 +256,13 @@
     </w:p>
     <w:sdt>
       <w:sdtPr>
+        <w:rPr>
+          <w:rFonts w:asciiTheme="minorHAnsi" w:eastAsiaTheme="minorHAnsi" w:hAnsiTheme="minorHAnsi" w:cstheme="minorBidi"/>
+          <w:color w:val="auto"/>
+          <w:sz w:val="22"/>
+          <w:szCs w:val="22"/>
+          <w:lang w:val="en-GB"/>
+        </w:rPr>
         <w:id w:val="-1323731334"/>
         <w:docPartObj>
           <w:docPartGallery w:val="Table of Contents"/>
@@ -264,14 +271,9 @@
       </w:sdtPr>
       <w:sdtEndPr>
         <w:rPr>
-          <w:rFonts w:asciiTheme="minorHAnsi" w:eastAsiaTheme="minorHAnsi" w:hAnsiTheme="minorHAnsi" w:cstheme="minorBidi"/>
           <w:b/>
           <w:bCs/>
           <w:noProof/>
-          <w:color w:val="auto"/>
-          <w:sz w:val="22"/>
-          <w:szCs w:val="22"/>
-          <w:lang w:val="en-GB"/>
         </w:rPr>
       </w:sdtEndPr>
       <w:sdtContent>
@@ -292,40 +294,40 @@
             <w:rPr>
               <w:rFonts w:eastAsiaTheme="minorEastAsia"/>
               <w:noProof/>
-              <w:sz w:val="36"/>
-              <w:szCs w:val="36"/>
-              <w:lang w:eastAsia="en-GB"/>
+              <w:sz w:val="28"/>
+              <w:szCs w:val="28"/>
+              <w:lang w:val="en-IE" w:eastAsia="en-IE"/>
             </w:rPr>
           </w:pPr>
           <w:r>
             <w:rPr>
-              <w:sz w:val="36"/>
-              <w:szCs w:val="36"/>
+              <w:sz w:val="28"/>
+              <w:szCs w:val="28"/>
             </w:rPr>
             <w:fldChar w:fldCharType="begin"/>
           </w:r>
           <w:r>
             <w:rPr>
-              <w:sz w:val="36"/>
-              <w:szCs w:val="36"/>
+              <w:sz w:val="28"/>
+              <w:szCs w:val="28"/>
             </w:rPr>
             <w:instrText xml:space="preserve"> TOC \o "1-3" \h \z \u </w:instrText>
           </w:r>
           <w:r>
             <w:rPr>
-              <w:sz w:val="36"/>
-              <w:szCs w:val="36"/>
+              <w:sz w:val="28"/>
+              <w:szCs w:val="28"/>
             </w:rPr>
             <w:fldChar w:fldCharType="separate"/>
           </w:r>
-          <w:hyperlink w:anchor="_Toc38384663" w:history="1">
+          <w:hyperlink w:anchor="_Toc38476126" w:history="1">
             <w:r>
               <w:rPr>
                 <w:rStyle w:val="Hyperlink"/>
                 <w:rFonts w:eastAsia="Times New Roman"/>
                 <w:noProof/>
-                <w:sz w:val="36"/>
-                <w:szCs w:val="36"/>
+                <w:sz w:val="28"/>
+                <w:szCs w:val="28"/>
                 <w:lang w:eastAsia="en-GB"/>
               </w:rPr>
               <w:t>Introduction</w:t>
@@ -334,8 +336,8 @@
               <w:rPr>
                 <w:noProof/>
                 <w:webHidden/>
-                <w:sz w:val="36"/>
-                <w:szCs w:val="36"/>
+                <w:sz w:val="28"/>
+                <w:szCs w:val="28"/>
               </w:rPr>
               <w:tab/>
             </w:r>
@@ -343,8 +345,8 @@
               <w:rPr>
                 <w:noProof/>
                 <w:webHidden/>
-                <w:sz w:val="36"/>
-                <w:szCs w:val="36"/>
+                <w:sz w:val="28"/>
+                <w:szCs w:val="28"/>
               </w:rPr>
               <w:fldChar w:fldCharType="begin"/>
             </w:r>
@@ -352,25 +354,25 @@
               <w:rPr>
                 <w:noProof/>
                 <w:webHidden/>
-                <w:sz w:val="36"/>
-                <w:szCs w:val="36"/>
-              </w:rPr>
-              <w:instrText xml:space="preserve"> PAGEREF _Toc38384663 \h </w:instrText>
-            </w:r>
-            <w:r>
-              <w:rPr>
-                <w:noProof/>
-                <w:webHidden/>
-                <w:sz w:val="36"/>
-                <w:szCs w:val="36"/>
-              </w:rPr>
-            </w:r>
-            <w:r>
-              <w:rPr>
-                <w:noProof/>
-                <w:webHidden/>
-                <w:sz w:val="36"/>
-                <w:szCs w:val="36"/>
+                <w:sz w:val="28"/>
+                <w:szCs w:val="28"/>
+              </w:rPr>
+              <w:instrText xml:space="preserve"> PAGEREF _Toc38476126 \h </w:instrText>
+            </w:r>
+            <w:r>
+              <w:rPr>
+                <w:noProof/>
+                <w:webHidden/>
+                <w:sz w:val="28"/>
+                <w:szCs w:val="28"/>
+              </w:rPr>
+            </w:r>
+            <w:r>
+              <w:rPr>
+                <w:noProof/>
+                <w:webHidden/>
+                <w:sz w:val="28"/>
+                <w:szCs w:val="28"/>
               </w:rPr>
               <w:fldChar w:fldCharType="separate"/>
             </w:r>
@@ -378,17 +380,17 @@
               <w:rPr>
                 <w:noProof/>
                 <w:webHidden/>
-                <w:sz w:val="36"/>
-                <w:szCs w:val="36"/>
-              </w:rPr>
-              <w:t>2</w:t>
-            </w:r>
-            <w:r>
-              <w:rPr>
-                <w:noProof/>
-                <w:webHidden/>
-                <w:sz w:val="36"/>
-                <w:szCs w:val="36"/>
+                <w:sz w:val="28"/>
+                <w:szCs w:val="28"/>
+              </w:rPr>
+              <w:t>3</w:t>
+            </w:r>
+            <w:r>
+              <w:rPr>
+                <w:noProof/>
+                <w:webHidden/>
+                <w:sz w:val="28"/>
+                <w:szCs w:val="28"/>
               </w:rPr>
               <w:fldChar w:fldCharType="end"/>
             </w:r>
@@ -403,19 +405,19 @@
             <w:rPr>
               <w:rFonts w:eastAsiaTheme="minorEastAsia"/>
               <w:noProof/>
-              <w:sz w:val="36"/>
-              <w:szCs w:val="36"/>
-              <w:lang w:eastAsia="en-GB"/>
+              <w:sz w:val="28"/>
+              <w:szCs w:val="28"/>
+              <w:lang w:val="en-IE" w:eastAsia="en-IE"/>
             </w:rPr>
           </w:pPr>
-          <w:hyperlink w:anchor="_Toc38384664" w:history="1">
+          <w:hyperlink w:anchor="_Toc38476127" w:history="1">
             <w:r>
               <w:rPr>
                 <w:rStyle w:val="Hyperlink"/>
                 <w:rFonts w:eastAsia="Times New Roman"/>
                 <w:noProof/>
-                <w:sz w:val="36"/>
-                <w:szCs w:val="36"/>
+                <w:sz w:val="28"/>
+                <w:szCs w:val="28"/>
                 <w:lang w:eastAsia="en-GB"/>
               </w:rPr>
               <w:t>System Requirements</w:t>
@@ -424,8 +426,8 @@
               <w:rPr>
                 <w:noProof/>
                 <w:webHidden/>
-                <w:sz w:val="36"/>
-                <w:szCs w:val="36"/>
+                <w:sz w:val="28"/>
+                <w:szCs w:val="28"/>
               </w:rPr>
               <w:tab/>
             </w:r>
@@ -433,8 +435,8 @@
               <w:rPr>
                 <w:noProof/>
                 <w:webHidden/>
-                <w:sz w:val="36"/>
-                <w:szCs w:val="36"/>
+                <w:sz w:val="28"/>
+                <w:szCs w:val="28"/>
               </w:rPr>
               <w:fldChar w:fldCharType="begin"/>
             </w:r>
@@ -442,25 +444,25 @@
               <w:rPr>
                 <w:noProof/>
                 <w:webHidden/>
-                <w:sz w:val="36"/>
-                <w:szCs w:val="36"/>
-              </w:rPr>
-              <w:instrText xml:space="preserve"> PAGEREF _Toc38384664 \h </w:instrText>
-            </w:r>
-            <w:r>
-              <w:rPr>
-                <w:noProof/>
-                <w:webHidden/>
-                <w:sz w:val="36"/>
-                <w:szCs w:val="36"/>
-              </w:rPr>
-            </w:r>
-            <w:r>
-              <w:rPr>
-                <w:noProof/>
-                <w:webHidden/>
-                <w:sz w:val="36"/>
-                <w:szCs w:val="36"/>
+                <w:sz w:val="28"/>
+                <w:szCs w:val="28"/>
+              </w:rPr>
+              <w:instrText xml:space="preserve"> PAGEREF _Toc38476127 \h </w:instrText>
+            </w:r>
+            <w:r>
+              <w:rPr>
+                <w:noProof/>
+                <w:webHidden/>
+                <w:sz w:val="28"/>
+                <w:szCs w:val="28"/>
+              </w:rPr>
+            </w:r>
+            <w:r>
+              <w:rPr>
+                <w:noProof/>
+                <w:webHidden/>
+                <w:sz w:val="28"/>
+                <w:szCs w:val="28"/>
               </w:rPr>
               <w:fldChar w:fldCharType="separate"/>
             </w:r>
@@ -468,8 +470,8 @@
               <w:rPr>
                 <w:noProof/>
                 <w:webHidden/>
-                <w:sz w:val="36"/>
-                <w:szCs w:val="36"/>
+                <w:sz w:val="28"/>
+                <w:szCs w:val="28"/>
               </w:rPr>
               <w:t>3</w:t>
             </w:r>
@@ -477,8 +479,8 @@
               <w:rPr>
                 <w:noProof/>
                 <w:webHidden/>
-                <w:sz w:val="36"/>
-                <w:szCs w:val="36"/>
+                <w:sz w:val="28"/>
+                <w:szCs w:val="28"/>
               </w:rPr>
               <w:fldChar w:fldCharType="end"/>
             </w:r>
@@ -493,19 +495,19 @@
             <w:rPr>
               <w:rFonts w:eastAsiaTheme="minorEastAsia"/>
               <w:noProof/>
-              <w:sz w:val="36"/>
-              <w:szCs w:val="36"/>
-              <w:lang w:eastAsia="en-GB"/>
+              <w:sz w:val="28"/>
+              <w:szCs w:val="28"/>
+              <w:lang w:val="en-IE" w:eastAsia="en-IE"/>
             </w:rPr>
           </w:pPr>
-          <w:hyperlink w:anchor="_Toc38384665" w:history="1">
+          <w:hyperlink w:anchor="_Toc38476128" w:history="1">
             <w:r>
               <w:rPr>
                 <w:rStyle w:val="Hyperlink"/>
                 <w:rFonts w:eastAsia="Times New Roman"/>
                 <w:noProof/>
-                <w:sz w:val="36"/>
-                <w:szCs w:val="36"/>
+                <w:sz w:val="28"/>
+                <w:szCs w:val="28"/>
                 <w:lang w:eastAsia="en-GB"/>
               </w:rPr>
               <w:t>Technology Used and Why</w:t>
@@ -514,8 +516,8 @@
               <w:rPr>
                 <w:noProof/>
                 <w:webHidden/>
-                <w:sz w:val="36"/>
-                <w:szCs w:val="36"/>
+                <w:sz w:val="28"/>
+                <w:szCs w:val="28"/>
               </w:rPr>
               <w:tab/>
             </w:r>
@@ -523,8 +525,8 @@
               <w:rPr>
                 <w:noProof/>
                 <w:webHidden/>
-                <w:sz w:val="36"/>
-                <w:szCs w:val="36"/>
+                <w:sz w:val="28"/>
+                <w:szCs w:val="28"/>
               </w:rPr>
               <w:fldChar w:fldCharType="begin"/>
             </w:r>
@@ -532,25 +534,25 @@
               <w:rPr>
                 <w:noProof/>
                 <w:webHidden/>
-                <w:sz w:val="36"/>
-                <w:szCs w:val="36"/>
-              </w:rPr>
-              <w:instrText xml:space="preserve"> PAGEREF _Toc38384665 \h </w:instrText>
-            </w:r>
-            <w:r>
-              <w:rPr>
-                <w:noProof/>
-                <w:webHidden/>
-                <w:sz w:val="36"/>
-                <w:szCs w:val="36"/>
-              </w:rPr>
-            </w:r>
-            <w:r>
-              <w:rPr>
-                <w:noProof/>
-                <w:webHidden/>
-                <w:sz w:val="36"/>
-                <w:szCs w:val="36"/>
+                <w:sz w:val="28"/>
+                <w:szCs w:val="28"/>
+              </w:rPr>
+              <w:instrText xml:space="preserve"> PAGEREF _Toc38476128 \h </w:instrText>
+            </w:r>
+            <w:r>
+              <w:rPr>
+                <w:noProof/>
+                <w:webHidden/>
+                <w:sz w:val="28"/>
+                <w:szCs w:val="28"/>
+              </w:rPr>
+            </w:r>
+            <w:r>
+              <w:rPr>
+                <w:noProof/>
+                <w:webHidden/>
+                <w:sz w:val="28"/>
+                <w:szCs w:val="28"/>
               </w:rPr>
               <w:fldChar w:fldCharType="separate"/>
             </w:r>
@@ -558,8 +560,8 @@
               <w:rPr>
                 <w:noProof/>
                 <w:webHidden/>
-                <w:sz w:val="36"/>
-                <w:szCs w:val="36"/>
+                <w:sz w:val="28"/>
+                <w:szCs w:val="28"/>
               </w:rPr>
               <w:t>3</w:t>
             </w:r>
@@ -567,8 +569,8 @@
               <w:rPr>
                 <w:noProof/>
                 <w:webHidden/>
-                <w:sz w:val="36"/>
-                <w:szCs w:val="36"/>
+                <w:sz w:val="28"/>
+                <w:szCs w:val="28"/>
               </w:rPr>
               <w:fldChar w:fldCharType="end"/>
             </w:r>
@@ -583,18 +585,18 @@
             <w:rPr>
               <w:rFonts w:eastAsiaTheme="minorEastAsia"/>
               <w:noProof/>
-              <w:sz w:val="36"/>
-              <w:szCs w:val="36"/>
-              <w:lang w:eastAsia="en-GB"/>
+              <w:sz w:val="28"/>
+              <w:szCs w:val="28"/>
+              <w:lang w:val="en-IE" w:eastAsia="en-IE"/>
             </w:rPr>
           </w:pPr>
-          <w:hyperlink w:anchor="_Toc38384666" w:history="1">
+          <w:hyperlink w:anchor="_Toc38476129" w:history="1">
             <w:r>
               <w:rPr>
                 <w:rStyle w:val="Hyperlink"/>
                 <w:noProof/>
-                <w:sz w:val="36"/>
-                <w:szCs w:val="36"/>
+                <w:sz w:val="28"/>
+                <w:szCs w:val="28"/>
               </w:rPr>
               <w:t>GitHub Repository</w:t>
             </w:r>
@@ -602,8 +604,8 @@
               <w:rPr>
                 <w:noProof/>
                 <w:webHidden/>
-                <w:sz w:val="36"/>
-                <w:szCs w:val="36"/>
+                <w:sz w:val="28"/>
+                <w:szCs w:val="28"/>
               </w:rPr>
               <w:tab/>
             </w:r>
@@ -611,8 +613,8 @@
               <w:rPr>
                 <w:noProof/>
                 <w:webHidden/>
-                <w:sz w:val="36"/>
-                <w:szCs w:val="36"/>
+                <w:sz w:val="28"/>
+                <w:szCs w:val="28"/>
               </w:rPr>
               <w:fldChar w:fldCharType="begin"/>
             </w:r>
@@ -620,25 +622,25 @@
               <w:rPr>
                 <w:noProof/>
                 <w:webHidden/>
-                <w:sz w:val="36"/>
-                <w:szCs w:val="36"/>
-              </w:rPr>
-              <w:instrText xml:space="preserve"> PAGEREF _Toc38384666 \h </w:instrText>
-            </w:r>
-            <w:r>
-              <w:rPr>
-                <w:noProof/>
-                <w:webHidden/>
-                <w:sz w:val="36"/>
-                <w:szCs w:val="36"/>
-              </w:rPr>
-            </w:r>
-            <w:r>
-              <w:rPr>
-                <w:noProof/>
-                <w:webHidden/>
-                <w:sz w:val="36"/>
-                <w:szCs w:val="36"/>
+                <w:sz w:val="28"/>
+                <w:szCs w:val="28"/>
+              </w:rPr>
+              <w:instrText xml:space="preserve"> PAGEREF _Toc38476129 \h </w:instrText>
+            </w:r>
+            <w:r>
+              <w:rPr>
+                <w:noProof/>
+                <w:webHidden/>
+                <w:sz w:val="28"/>
+                <w:szCs w:val="28"/>
+              </w:rPr>
+            </w:r>
+            <w:r>
+              <w:rPr>
+                <w:noProof/>
+                <w:webHidden/>
+                <w:sz w:val="28"/>
+                <w:szCs w:val="28"/>
               </w:rPr>
               <w:fldChar w:fldCharType="separate"/>
             </w:r>
@@ -646,8 +648,8 @@
               <w:rPr>
                 <w:noProof/>
                 <w:webHidden/>
-                <w:sz w:val="36"/>
-                <w:szCs w:val="36"/>
+                <w:sz w:val="28"/>
+                <w:szCs w:val="28"/>
               </w:rPr>
               <w:t>4</w:t>
             </w:r>
@@ -655,8 +657,8 @@
               <w:rPr>
                 <w:noProof/>
                 <w:webHidden/>
-                <w:sz w:val="36"/>
-                <w:szCs w:val="36"/>
+                <w:sz w:val="28"/>
+                <w:szCs w:val="28"/>
               </w:rPr>
               <w:fldChar w:fldCharType="end"/>
             </w:r>
@@ -671,19 +673,19 @@
             <w:rPr>
               <w:rFonts w:eastAsiaTheme="minorEastAsia"/>
               <w:noProof/>
-              <w:sz w:val="36"/>
-              <w:szCs w:val="36"/>
-              <w:lang w:eastAsia="en-GB"/>
+              <w:sz w:val="28"/>
+              <w:szCs w:val="28"/>
+              <w:lang w:val="en-IE" w:eastAsia="en-IE"/>
             </w:rPr>
           </w:pPr>
-          <w:hyperlink w:anchor="_Toc38384667" w:history="1">
+          <w:hyperlink w:anchor="_Toc38476130" w:history="1">
             <w:r>
               <w:rPr>
                 <w:rStyle w:val="Hyperlink"/>
                 <w:rFonts w:eastAsia="Times New Roman"/>
                 <w:noProof/>
-                <w:sz w:val="36"/>
-                <w:szCs w:val="36"/>
+                <w:sz w:val="28"/>
+                <w:szCs w:val="28"/>
                 <w:lang w:eastAsia="en-GB"/>
               </w:rPr>
               <w:t>History</w:t>
@@ -692,8 +694,8 @@
               <w:rPr>
                 <w:noProof/>
                 <w:webHidden/>
-                <w:sz w:val="36"/>
-                <w:szCs w:val="36"/>
+                <w:sz w:val="28"/>
+                <w:szCs w:val="28"/>
               </w:rPr>
               <w:tab/>
             </w:r>
@@ -701,8 +703,8 @@
               <w:rPr>
                 <w:noProof/>
                 <w:webHidden/>
-                <w:sz w:val="36"/>
-                <w:szCs w:val="36"/>
+                <w:sz w:val="28"/>
+                <w:szCs w:val="28"/>
               </w:rPr>
               <w:fldChar w:fldCharType="begin"/>
             </w:r>
@@ -710,25 +712,25 @@
               <w:rPr>
                 <w:noProof/>
                 <w:webHidden/>
-                <w:sz w:val="36"/>
-                <w:szCs w:val="36"/>
-              </w:rPr>
-              <w:instrText xml:space="preserve"> PAGEREF _Toc38384667 \h </w:instrText>
-            </w:r>
-            <w:r>
-              <w:rPr>
-                <w:noProof/>
-                <w:webHidden/>
-                <w:sz w:val="36"/>
-                <w:szCs w:val="36"/>
-              </w:rPr>
-            </w:r>
-            <w:r>
-              <w:rPr>
-                <w:noProof/>
-                <w:webHidden/>
-                <w:sz w:val="36"/>
-                <w:szCs w:val="36"/>
+                <w:sz w:val="28"/>
+                <w:szCs w:val="28"/>
+              </w:rPr>
+              <w:instrText xml:space="preserve"> PAGEREF _Toc38476130 \h </w:instrText>
+            </w:r>
+            <w:r>
+              <w:rPr>
+                <w:noProof/>
+                <w:webHidden/>
+                <w:sz w:val="28"/>
+                <w:szCs w:val="28"/>
+              </w:rPr>
+            </w:r>
+            <w:r>
+              <w:rPr>
+                <w:noProof/>
+                <w:webHidden/>
+                <w:sz w:val="28"/>
+                <w:szCs w:val="28"/>
               </w:rPr>
               <w:fldChar w:fldCharType="separate"/>
             </w:r>
@@ -736,17 +738,17 @@
               <w:rPr>
                 <w:noProof/>
                 <w:webHidden/>
-                <w:sz w:val="36"/>
-                <w:szCs w:val="36"/>
-              </w:rPr>
-              <w:t>4</w:t>
-            </w:r>
-            <w:r>
-              <w:rPr>
-                <w:noProof/>
-                <w:webHidden/>
-                <w:sz w:val="36"/>
-                <w:szCs w:val="36"/>
+                <w:sz w:val="28"/>
+                <w:szCs w:val="28"/>
+              </w:rPr>
+              <w:t>5</w:t>
+            </w:r>
+            <w:r>
+              <w:rPr>
+                <w:noProof/>
+                <w:webHidden/>
+                <w:sz w:val="28"/>
+                <w:szCs w:val="28"/>
               </w:rPr>
               <w:fldChar w:fldCharType="end"/>
             </w:r>
@@ -761,19 +763,19 @@
             <w:rPr>
               <w:rFonts w:eastAsiaTheme="minorEastAsia"/>
               <w:noProof/>
-              <w:sz w:val="36"/>
-              <w:szCs w:val="36"/>
-              <w:lang w:eastAsia="en-GB"/>
+              <w:sz w:val="28"/>
+              <w:szCs w:val="28"/>
+              <w:lang w:val="en-IE" w:eastAsia="en-IE"/>
             </w:rPr>
           </w:pPr>
-          <w:hyperlink w:anchor="_Toc38384668" w:history="1">
+          <w:hyperlink w:anchor="_Toc38476131" w:history="1">
             <w:r>
               <w:rPr>
                 <w:rStyle w:val="Hyperlink"/>
                 <w:rFonts w:eastAsia="Times New Roman"/>
                 <w:noProof/>
-                <w:sz w:val="36"/>
-                <w:szCs w:val="36"/>
+                <w:sz w:val="28"/>
+                <w:szCs w:val="28"/>
                 <w:lang w:eastAsia="en-GB"/>
               </w:rPr>
               <w:t>Design Methodology</w:t>
@@ -782,8 +784,8 @@
               <w:rPr>
                 <w:noProof/>
                 <w:webHidden/>
-                <w:sz w:val="36"/>
-                <w:szCs w:val="36"/>
+                <w:sz w:val="28"/>
+                <w:szCs w:val="28"/>
               </w:rPr>
               <w:tab/>
             </w:r>
@@ -791,8 +793,8 @@
               <w:rPr>
                 <w:noProof/>
                 <w:webHidden/>
-                <w:sz w:val="36"/>
-                <w:szCs w:val="36"/>
+                <w:sz w:val="28"/>
+                <w:szCs w:val="28"/>
               </w:rPr>
               <w:fldChar w:fldCharType="begin"/>
             </w:r>
@@ -800,25 +802,25 @@
               <w:rPr>
                 <w:noProof/>
                 <w:webHidden/>
-                <w:sz w:val="36"/>
-                <w:szCs w:val="36"/>
-              </w:rPr>
-              <w:instrText xml:space="preserve"> PAGEREF _Toc38384668 \h </w:instrText>
-            </w:r>
-            <w:r>
-              <w:rPr>
-                <w:noProof/>
-                <w:webHidden/>
-                <w:sz w:val="36"/>
-                <w:szCs w:val="36"/>
-              </w:rPr>
-            </w:r>
-            <w:r>
-              <w:rPr>
-                <w:noProof/>
-                <w:webHidden/>
-                <w:sz w:val="36"/>
-                <w:szCs w:val="36"/>
+                <w:sz w:val="28"/>
+                <w:szCs w:val="28"/>
+              </w:rPr>
+              <w:instrText xml:space="preserve"> PAGEREF _Toc38476131 \h </w:instrText>
+            </w:r>
+            <w:r>
+              <w:rPr>
+                <w:noProof/>
+                <w:webHidden/>
+                <w:sz w:val="28"/>
+                <w:szCs w:val="28"/>
+              </w:rPr>
+            </w:r>
+            <w:r>
+              <w:rPr>
+                <w:noProof/>
+                <w:webHidden/>
+                <w:sz w:val="28"/>
+                <w:szCs w:val="28"/>
               </w:rPr>
               <w:fldChar w:fldCharType="separate"/>
             </w:r>
@@ -826,8 +828,8 @@
               <w:rPr>
                 <w:noProof/>
                 <w:webHidden/>
-                <w:sz w:val="36"/>
-                <w:szCs w:val="36"/>
+                <w:sz w:val="28"/>
+                <w:szCs w:val="28"/>
               </w:rPr>
               <w:t>5</w:t>
             </w:r>
@@ -835,8 +837,8 @@
               <w:rPr>
                 <w:noProof/>
                 <w:webHidden/>
-                <w:sz w:val="36"/>
-                <w:szCs w:val="36"/>
+                <w:sz w:val="28"/>
+                <w:szCs w:val="28"/>
               </w:rPr>
               <w:fldChar w:fldCharType="end"/>
             </w:r>
@@ -851,19 +853,19 @@
             <w:rPr>
               <w:rFonts w:eastAsiaTheme="minorEastAsia"/>
               <w:noProof/>
-              <w:sz w:val="36"/>
-              <w:szCs w:val="36"/>
-              <w:lang w:eastAsia="en-GB"/>
+              <w:sz w:val="28"/>
+              <w:szCs w:val="28"/>
+              <w:lang w:val="en-IE" w:eastAsia="en-IE"/>
             </w:rPr>
           </w:pPr>
-          <w:hyperlink w:anchor="_Toc38384669" w:history="1">
+          <w:hyperlink w:anchor="_Toc38476132" w:history="1">
             <w:r>
               <w:rPr>
                 <w:rStyle w:val="Hyperlink"/>
                 <w:rFonts w:eastAsia="Times New Roman"/>
                 <w:noProof/>
-                <w:sz w:val="36"/>
-                <w:szCs w:val="36"/>
+                <w:sz w:val="28"/>
+                <w:szCs w:val="28"/>
                 <w:lang w:eastAsia="en-GB"/>
               </w:rPr>
               <w:t>Simply Breakdown of Project</w:t>
@@ -872,8 +874,8 @@
               <w:rPr>
                 <w:noProof/>
                 <w:webHidden/>
-                <w:sz w:val="36"/>
-                <w:szCs w:val="36"/>
+                <w:sz w:val="28"/>
+                <w:szCs w:val="28"/>
               </w:rPr>
               <w:tab/>
             </w:r>
@@ -881,8 +883,8 @@
               <w:rPr>
                 <w:noProof/>
                 <w:webHidden/>
-                <w:sz w:val="36"/>
-                <w:szCs w:val="36"/>
+                <w:sz w:val="28"/>
+                <w:szCs w:val="28"/>
               </w:rPr>
               <w:fldChar w:fldCharType="begin"/>
             </w:r>
@@ -890,25 +892,25 @@
               <w:rPr>
                 <w:noProof/>
                 <w:webHidden/>
-                <w:sz w:val="36"/>
-                <w:szCs w:val="36"/>
-              </w:rPr>
-              <w:instrText xml:space="preserve"> PAGEREF _Toc38384669 \h </w:instrText>
-            </w:r>
-            <w:r>
-              <w:rPr>
-                <w:noProof/>
-                <w:webHidden/>
-                <w:sz w:val="36"/>
-                <w:szCs w:val="36"/>
-              </w:rPr>
-            </w:r>
-            <w:r>
-              <w:rPr>
-                <w:noProof/>
-                <w:webHidden/>
-                <w:sz w:val="36"/>
-                <w:szCs w:val="36"/>
+                <w:sz w:val="28"/>
+                <w:szCs w:val="28"/>
+              </w:rPr>
+              <w:instrText xml:space="preserve"> PAGEREF _Toc38476132 \h </w:instrText>
+            </w:r>
+            <w:r>
+              <w:rPr>
+                <w:noProof/>
+                <w:webHidden/>
+                <w:sz w:val="28"/>
+                <w:szCs w:val="28"/>
+              </w:rPr>
+            </w:r>
+            <w:r>
+              <w:rPr>
+                <w:noProof/>
+                <w:webHidden/>
+                <w:sz w:val="28"/>
+                <w:szCs w:val="28"/>
               </w:rPr>
               <w:fldChar w:fldCharType="separate"/>
             </w:r>
@@ -916,17 +918,17 @@
               <w:rPr>
                 <w:noProof/>
                 <w:webHidden/>
-                <w:sz w:val="36"/>
-                <w:szCs w:val="36"/>
-              </w:rPr>
-              <w:t>5</w:t>
-            </w:r>
-            <w:r>
-              <w:rPr>
-                <w:noProof/>
-                <w:webHidden/>
-                <w:sz w:val="36"/>
-                <w:szCs w:val="36"/>
+                <w:sz w:val="28"/>
+                <w:szCs w:val="28"/>
+              </w:rPr>
+              <w:t>6</w:t>
+            </w:r>
+            <w:r>
+              <w:rPr>
+                <w:noProof/>
+                <w:webHidden/>
+                <w:sz w:val="28"/>
+                <w:szCs w:val="28"/>
               </w:rPr>
               <w:fldChar w:fldCharType="end"/>
             </w:r>
@@ -941,19 +943,19 @@
             <w:rPr>
               <w:rFonts w:eastAsiaTheme="minorEastAsia"/>
               <w:noProof/>
-              <w:sz w:val="36"/>
-              <w:szCs w:val="36"/>
-              <w:lang w:eastAsia="en-GB"/>
+              <w:sz w:val="28"/>
+              <w:szCs w:val="28"/>
+              <w:lang w:val="en-IE" w:eastAsia="en-IE"/>
             </w:rPr>
           </w:pPr>
-          <w:hyperlink w:anchor="_Toc38384670" w:history="1">
+          <w:hyperlink w:anchor="_Toc38476133" w:history="1">
             <w:r>
               <w:rPr>
                 <w:rStyle w:val="Hyperlink"/>
                 <w:rFonts w:eastAsia="Times New Roman"/>
                 <w:noProof/>
-                <w:sz w:val="36"/>
-                <w:szCs w:val="36"/>
+                <w:sz w:val="28"/>
+                <w:szCs w:val="28"/>
                 <w:lang w:eastAsia="en-GB"/>
               </w:rPr>
               <w:t>Features of the Implementation</w:t>
@@ -962,8 +964,8 @@
               <w:rPr>
                 <w:noProof/>
                 <w:webHidden/>
-                <w:sz w:val="36"/>
-                <w:szCs w:val="36"/>
+                <w:sz w:val="28"/>
+                <w:szCs w:val="28"/>
               </w:rPr>
               <w:tab/>
             </w:r>
@@ -971,8 +973,8 @@
               <w:rPr>
                 <w:noProof/>
                 <w:webHidden/>
-                <w:sz w:val="36"/>
-                <w:szCs w:val="36"/>
+                <w:sz w:val="28"/>
+                <w:szCs w:val="28"/>
               </w:rPr>
               <w:fldChar w:fldCharType="begin"/>
             </w:r>
@@ -980,25 +982,25 @@
               <w:rPr>
                 <w:noProof/>
                 <w:webHidden/>
-                <w:sz w:val="36"/>
-                <w:szCs w:val="36"/>
-              </w:rPr>
-              <w:instrText xml:space="preserve"> PAGEREF _Toc38384670 \h </w:instrText>
-            </w:r>
-            <w:r>
-              <w:rPr>
-                <w:noProof/>
-                <w:webHidden/>
-                <w:sz w:val="36"/>
-                <w:szCs w:val="36"/>
-              </w:rPr>
-            </w:r>
-            <w:r>
-              <w:rPr>
-                <w:noProof/>
-                <w:webHidden/>
-                <w:sz w:val="36"/>
-                <w:szCs w:val="36"/>
+                <w:sz w:val="28"/>
+                <w:szCs w:val="28"/>
+              </w:rPr>
+              <w:instrText xml:space="preserve"> PAGEREF _Toc38476133 \h </w:instrText>
+            </w:r>
+            <w:r>
+              <w:rPr>
+                <w:noProof/>
+                <w:webHidden/>
+                <w:sz w:val="28"/>
+                <w:szCs w:val="28"/>
+              </w:rPr>
+            </w:r>
+            <w:r>
+              <w:rPr>
+                <w:noProof/>
+                <w:webHidden/>
+                <w:sz w:val="28"/>
+                <w:szCs w:val="28"/>
               </w:rPr>
               <w:fldChar w:fldCharType="separate"/>
             </w:r>
@@ -1006,8 +1008,8 @@
               <w:rPr>
                 <w:noProof/>
                 <w:webHidden/>
-                <w:sz w:val="36"/>
-                <w:szCs w:val="36"/>
+                <w:sz w:val="28"/>
+                <w:szCs w:val="28"/>
               </w:rPr>
               <w:t>6</w:t>
             </w:r>
@@ -1015,8 +1017,8 @@
               <w:rPr>
                 <w:noProof/>
                 <w:webHidden/>
-                <w:sz w:val="36"/>
-                <w:szCs w:val="36"/>
+                <w:sz w:val="28"/>
+                <w:szCs w:val="28"/>
               </w:rPr>
               <w:fldChar w:fldCharType="end"/>
             </w:r>
@@ -1031,19 +1033,19 @@
             <w:rPr>
               <w:rFonts w:eastAsiaTheme="minorEastAsia"/>
               <w:noProof/>
-              <w:sz w:val="36"/>
-              <w:szCs w:val="36"/>
-              <w:lang w:eastAsia="en-GB"/>
+              <w:sz w:val="28"/>
+              <w:szCs w:val="28"/>
+              <w:lang w:val="en-IE" w:eastAsia="en-IE"/>
             </w:rPr>
           </w:pPr>
-          <w:hyperlink w:anchor="_Toc38384671" w:history="1">
+          <w:hyperlink w:anchor="_Toc38476134" w:history="1">
             <w:r>
               <w:rPr>
                 <w:rStyle w:val="Hyperlink"/>
                 <w:rFonts w:eastAsia="Times New Roman"/>
                 <w:noProof/>
-                <w:sz w:val="36"/>
-                <w:szCs w:val="36"/>
+                <w:sz w:val="28"/>
+                <w:szCs w:val="28"/>
                 <w:lang w:eastAsia="en-GB"/>
               </w:rPr>
               <w:t>Limitations and Known Bugs</w:t>
@@ -1052,8 +1054,8 @@
               <w:rPr>
                 <w:noProof/>
                 <w:webHidden/>
-                <w:sz w:val="36"/>
-                <w:szCs w:val="36"/>
+                <w:sz w:val="28"/>
+                <w:szCs w:val="28"/>
               </w:rPr>
               <w:tab/>
             </w:r>
@@ -1061,8 +1063,8 @@
               <w:rPr>
                 <w:noProof/>
                 <w:webHidden/>
-                <w:sz w:val="36"/>
-                <w:szCs w:val="36"/>
+                <w:sz w:val="28"/>
+                <w:szCs w:val="28"/>
               </w:rPr>
               <w:fldChar w:fldCharType="begin"/>
             </w:r>
@@ -1070,25 +1072,25 @@
               <w:rPr>
                 <w:noProof/>
                 <w:webHidden/>
-                <w:sz w:val="36"/>
-                <w:szCs w:val="36"/>
-              </w:rPr>
-              <w:instrText xml:space="preserve"> PAGEREF _Toc38384671 \h </w:instrText>
-            </w:r>
-            <w:r>
-              <w:rPr>
-                <w:noProof/>
-                <w:webHidden/>
-                <w:sz w:val="36"/>
-                <w:szCs w:val="36"/>
-              </w:rPr>
-            </w:r>
-            <w:r>
-              <w:rPr>
-                <w:noProof/>
-                <w:webHidden/>
-                <w:sz w:val="36"/>
-                <w:szCs w:val="36"/>
+                <w:sz w:val="28"/>
+                <w:szCs w:val="28"/>
+              </w:rPr>
+              <w:instrText xml:space="preserve"> PAGEREF _Toc38476134 \h </w:instrText>
+            </w:r>
+            <w:r>
+              <w:rPr>
+                <w:noProof/>
+                <w:webHidden/>
+                <w:sz w:val="28"/>
+                <w:szCs w:val="28"/>
+              </w:rPr>
+            </w:r>
+            <w:r>
+              <w:rPr>
+                <w:noProof/>
+                <w:webHidden/>
+                <w:sz w:val="28"/>
+                <w:szCs w:val="28"/>
               </w:rPr>
               <w:fldChar w:fldCharType="separate"/>
             </w:r>
@@ -1096,8 +1098,8 @@
               <w:rPr>
                 <w:noProof/>
                 <w:webHidden/>
-                <w:sz w:val="36"/>
-                <w:szCs w:val="36"/>
+                <w:sz w:val="28"/>
+                <w:szCs w:val="28"/>
               </w:rPr>
               <w:t>6</w:t>
             </w:r>
@@ -1105,8 +1107,8 @@
               <w:rPr>
                 <w:noProof/>
                 <w:webHidden/>
-                <w:sz w:val="36"/>
-                <w:szCs w:val="36"/>
+                <w:sz w:val="28"/>
+                <w:szCs w:val="28"/>
               </w:rPr>
               <w:fldChar w:fldCharType="end"/>
             </w:r>
@@ -1121,19 +1123,19 @@
             <w:rPr>
               <w:rFonts w:eastAsiaTheme="minorEastAsia"/>
               <w:noProof/>
-              <w:sz w:val="36"/>
-              <w:szCs w:val="36"/>
-              <w:lang w:eastAsia="en-GB"/>
+              <w:sz w:val="28"/>
+              <w:szCs w:val="28"/>
+              <w:lang w:val="en-IE" w:eastAsia="en-IE"/>
             </w:rPr>
           </w:pPr>
-          <w:hyperlink w:anchor="_Toc38384672" w:history="1">
+          <w:hyperlink w:anchor="_Toc38476135" w:history="1">
             <w:r>
               <w:rPr>
                 <w:rStyle w:val="Hyperlink"/>
                 <w:rFonts w:eastAsia="Times New Roman"/>
                 <w:noProof/>
-                <w:sz w:val="36"/>
-                <w:szCs w:val="36"/>
+                <w:sz w:val="28"/>
+                <w:szCs w:val="28"/>
                 <w:lang w:eastAsia="en-GB"/>
               </w:rPr>
               <w:t>Testing Plans</w:t>
@@ -1142,8 +1144,8 @@
               <w:rPr>
                 <w:noProof/>
                 <w:webHidden/>
-                <w:sz w:val="36"/>
-                <w:szCs w:val="36"/>
+                <w:sz w:val="28"/>
+                <w:szCs w:val="28"/>
               </w:rPr>
               <w:tab/>
             </w:r>
@@ -1151,8 +1153,8 @@
               <w:rPr>
                 <w:noProof/>
                 <w:webHidden/>
-                <w:sz w:val="36"/>
-                <w:szCs w:val="36"/>
+                <w:sz w:val="28"/>
+                <w:szCs w:val="28"/>
               </w:rPr>
               <w:fldChar w:fldCharType="begin"/>
             </w:r>
@@ -1160,25 +1162,25 @@
               <w:rPr>
                 <w:noProof/>
                 <w:webHidden/>
-                <w:sz w:val="36"/>
-                <w:szCs w:val="36"/>
-              </w:rPr>
-              <w:instrText xml:space="preserve"> PAGEREF _Toc38384672 \h </w:instrText>
-            </w:r>
-            <w:r>
-              <w:rPr>
-                <w:noProof/>
-                <w:webHidden/>
-                <w:sz w:val="36"/>
-                <w:szCs w:val="36"/>
-              </w:rPr>
-            </w:r>
-            <w:r>
-              <w:rPr>
-                <w:noProof/>
-                <w:webHidden/>
-                <w:sz w:val="36"/>
-                <w:szCs w:val="36"/>
+                <w:sz w:val="28"/>
+                <w:szCs w:val="28"/>
+              </w:rPr>
+              <w:instrText xml:space="preserve"> PAGEREF _Toc38476135 \h </w:instrText>
+            </w:r>
+            <w:r>
+              <w:rPr>
+                <w:noProof/>
+                <w:webHidden/>
+                <w:sz w:val="28"/>
+                <w:szCs w:val="28"/>
+              </w:rPr>
+            </w:r>
+            <w:r>
+              <w:rPr>
+                <w:noProof/>
+                <w:webHidden/>
+                <w:sz w:val="28"/>
+                <w:szCs w:val="28"/>
               </w:rPr>
               <w:fldChar w:fldCharType="separate"/>
             </w:r>
@@ -1186,17 +1188,17 @@
               <w:rPr>
                 <w:noProof/>
                 <w:webHidden/>
-                <w:sz w:val="36"/>
-                <w:szCs w:val="36"/>
-              </w:rPr>
-              <w:t>6</w:t>
-            </w:r>
-            <w:r>
-              <w:rPr>
-                <w:noProof/>
-                <w:webHidden/>
-                <w:sz w:val="36"/>
-                <w:szCs w:val="36"/>
+                <w:sz w:val="28"/>
+                <w:szCs w:val="28"/>
+              </w:rPr>
+              <w:t>7</w:t>
+            </w:r>
+            <w:r>
+              <w:rPr>
+                <w:noProof/>
+                <w:webHidden/>
+                <w:sz w:val="28"/>
+                <w:szCs w:val="28"/>
               </w:rPr>
               <w:fldChar w:fldCharType="end"/>
             </w:r>
@@ -1211,19 +1213,19 @@
             <w:rPr>
               <w:rFonts w:eastAsiaTheme="minorEastAsia"/>
               <w:noProof/>
-              <w:sz w:val="36"/>
-              <w:szCs w:val="36"/>
-              <w:lang w:eastAsia="en-GB"/>
+              <w:sz w:val="28"/>
+              <w:szCs w:val="28"/>
+              <w:lang w:val="en-IE" w:eastAsia="en-IE"/>
             </w:rPr>
           </w:pPr>
-          <w:hyperlink w:anchor="_Toc38384673" w:history="1">
+          <w:hyperlink w:anchor="_Toc38476136" w:history="1">
             <w:r>
               <w:rPr>
                 <w:rStyle w:val="Hyperlink"/>
                 <w:rFonts w:eastAsia="Times New Roman"/>
                 <w:noProof/>
-                <w:sz w:val="36"/>
-                <w:szCs w:val="36"/>
+                <w:sz w:val="28"/>
+                <w:szCs w:val="28"/>
                 <w:lang w:eastAsia="en-GB"/>
               </w:rPr>
               <w:t>Recommendations for Future Development</w:t>
@@ -1232,8 +1234,8 @@
               <w:rPr>
                 <w:noProof/>
                 <w:webHidden/>
-                <w:sz w:val="36"/>
-                <w:szCs w:val="36"/>
+                <w:sz w:val="28"/>
+                <w:szCs w:val="28"/>
               </w:rPr>
               <w:tab/>
             </w:r>
@@ -1241,8 +1243,8 @@
               <w:rPr>
                 <w:noProof/>
                 <w:webHidden/>
-                <w:sz w:val="36"/>
-                <w:szCs w:val="36"/>
+                <w:sz w:val="28"/>
+                <w:szCs w:val="28"/>
               </w:rPr>
               <w:fldChar w:fldCharType="begin"/>
             </w:r>
@@ -1250,25 +1252,25 @@
               <w:rPr>
                 <w:noProof/>
                 <w:webHidden/>
-                <w:sz w:val="36"/>
-                <w:szCs w:val="36"/>
-              </w:rPr>
-              <w:instrText xml:space="preserve"> PAGEREF _Toc38384673 \h </w:instrText>
-            </w:r>
-            <w:r>
-              <w:rPr>
-                <w:noProof/>
-                <w:webHidden/>
-                <w:sz w:val="36"/>
-                <w:szCs w:val="36"/>
-              </w:rPr>
-            </w:r>
-            <w:r>
-              <w:rPr>
-                <w:noProof/>
-                <w:webHidden/>
-                <w:sz w:val="36"/>
-                <w:szCs w:val="36"/>
+                <w:sz w:val="28"/>
+                <w:szCs w:val="28"/>
+              </w:rPr>
+              <w:instrText xml:space="preserve"> PAGEREF _Toc38476136 \h </w:instrText>
+            </w:r>
+            <w:r>
+              <w:rPr>
+                <w:noProof/>
+                <w:webHidden/>
+                <w:sz w:val="28"/>
+                <w:szCs w:val="28"/>
+              </w:rPr>
+            </w:r>
+            <w:r>
+              <w:rPr>
+                <w:noProof/>
+                <w:webHidden/>
+                <w:sz w:val="28"/>
+                <w:szCs w:val="28"/>
               </w:rPr>
               <w:fldChar w:fldCharType="separate"/>
             </w:r>
@@ -1276,8 +1278,8 @@
               <w:rPr>
                 <w:noProof/>
                 <w:webHidden/>
-                <w:sz w:val="36"/>
-                <w:szCs w:val="36"/>
+                <w:sz w:val="28"/>
+                <w:szCs w:val="28"/>
               </w:rPr>
               <w:t>7</w:t>
             </w:r>
@@ -1285,8 +1287,8 @@
               <w:rPr>
                 <w:noProof/>
                 <w:webHidden/>
-                <w:sz w:val="36"/>
-                <w:szCs w:val="36"/>
+                <w:sz w:val="28"/>
+                <w:szCs w:val="28"/>
               </w:rPr>
               <w:fldChar w:fldCharType="end"/>
             </w:r>
@@ -1301,29 +1303,28 @@
             <w:rPr>
               <w:rFonts w:eastAsiaTheme="minorEastAsia"/>
               <w:noProof/>
-              <w:sz w:val="36"/>
-              <w:szCs w:val="36"/>
-              <w:lang w:eastAsia="en-GB"/>
+              <w:sz w:val="28"/>
+              <w:szCs w:val="28"/>
+              <w:lang w:val="en-IE" w:eastAsia="en-IE"/>
             </w:rPr>
           </w:pPr>
-          <w:hyperlink w:anchor="_Toc38384674" w:history="1">
+          <w:hyperlink w:anchor="_Toc38476137" w:history="1">
             <w:r>
               <w:rPr>
                 <w:rStyle w:val="Hyperlink"/>
-                <w:rFonts w:eastAsia="Times New Roman"/>
-                <w:noProof/>
-                <w:sz w:val="36"/>
-                <w:szCs w:val="36"/>
+                <w:noProof/>
+                <w:sz w:val="28"/>
+                <w:szCs w:val="28"/>
                 <w:lang w:eastAsia="en-GB"/>
               </w:rPr>
-              <w:t>Conclusions</w:t>
-            </w:r>
-            <w:r>
-              <w:rPr>
-                <w:noProof/>
-                <w:webHidden/>
-                <w:sz w:val="36"/>
-                <w:szCs w:val="36"/>
+              <w:t>Screencast</w:t>
+            </w:r>
+            <w:r>
+              <w:rPr>
+                <w:noProof/>
+                <w:webHidden/>
+                <w:sz w:val="28"/>
+                <w:szCs w:val="28"/>
               </w:rPr>
               <w:tab/>
             </w:r>
@@ -1331,8 +1332,8 @@
               <w:rPr>
                 <w:noProof/>
                 <w:webHidden/>
-                <w:sz w:val="36"/>
-                <w:szCs w:val="36"/>
+                <w:sz w:val="28"/>
+                <w:szCs w:val="28"/>
               </w:rPr>
               <w:fldChar w:fldCharType="begin"/>
             </w:r>
@@ -1340,25 +1341,25 @@
               <w:rPr>
                 <w:noProof/>
                 <w:webHidden/>
-                <w:sz w:val="36"/>
-                <w:szCs w:val="36"/>
-              </w:rPr>
-              <w:instrText xml:space="preserve"> PAGEREF _Toc38384674 \h </w:instrText>
-            </w:r>
-            <w:r>
-              <w:rPr>
-                <w:noProof/>
-                <w:webHidden/>
-                <w:sz w:val="36"/>
-                <w:szCs w:val="36"/>
-              </w:rPr>
-            </w:r>
-            <w:r>
-              <w:rPr>
-                <w:noProof/>
-                <w:webHidden/>
-                <w:sz w:val="36"/>
-                <w:szCs w:val="36"/>
+                <w:sz w:val="28"/>
+                <w:szCs w:val="28"/>
+              </w:rPr>
+              <w:instrText xml:space="preserve"> PAGEREF _Toc38476137 \h </w:instrText>
+            </w:r>
+            <w:r>
+              <w:rPr>
+                <w:noProof/>
+                <w:webHidden/>
+                <w:sz w:val="28"/>
+                <w:szCs w:val="28"/>
+              </w:rPr>
+            </w:r>
+            <w:r>
+              <w:rPr>
+                <w:noProof/>
+                <w:webHidden/>
+                <w:sz w:val="28"/>
+                <w:szCs w:val="28"/>
               </w:rPr>
               <w:fldChar w:fldCharType="separate"/>
             </w:r>
@@ -1366,8 +1367,8 @@
               <w:rPr>
                 <w:noProof/>
                 <w:webHidden/>
-                <w:sz w:val="36"/>
-                <w:szCs w:val="36"/>
+                <w:sz w:val="28"/>
+                <w:szCs w:val="28"/>
               </w:rPr>
               <w:t>7</w:t>
             </w:r>
@@ -1375,8 +1376,8 @@
               <w:rPr>
                 <w:noProof/>
                 <w:webHidden/>
-                <w:sz w:val="36"/>
-                <w:szCs w:val="36"/>
+                <w:sz w:val="28"/>
+                <w:szCs w:val="28"/>
               </w:rPr>
               <w:fldChar w:fldCharType="end"/>
             </w:r>
@@ -1391,18 +1392,108 @@
             <w:rPr>
               <w:rFonts w:eastAsiaTheme="minorEastAsia"/>
               <w:noProof/>
-              <w:sz w:val="36"/>
-              <w:szCs w:val="36"/>
-              <w:lang w:eastAsia="en-GB"/>
+              <w:sz w:val="28"/>
+              <w:szCs w:val="28"/>
+              <w:lang w:val="en-IE" w:eastAsia="en-IE"/>
             </w:rPr>
           </w:pPr>
-          <w:hyperlink w:anchor="_Toc38384675" w:history="1">
+          <w:hyperlink w:anchor="_Toc38476138" w:history="1">
             <w:r>
               <w:rPr>
                 <w:rStyle w:val="Hyperlink"/>
-                <w:noProof/>
-                <w:sz w:val="36"/>
-                <w:szCs w:val="36"/>
+                <w:rFonts w:eastAsia="Times New Roman"/>
+                <w:noProof/>
+                <w:sz w:val="28"/>
+                <w:szCs w:val="28"/>
+                <w:lang w:eastAsia="en-GB"/>
+              </w:rPr>
+              <w:t>Conclusions</w:t>
+            </w:r>
+            <w:r>
+              <w:rPr>
+                <w:noProof/>
+                <w:webHidden/>
+                <w:sz w:val="28"/>
+                <w:szCs w:val="28"/>
+              </w:rPr>
+              <w:tab/>
+            </w:r>
+            <w:r>
+              <w:rPr>
+                <w:noProof/>
+                <w:webHidden/>
+                <w:sz w:val="28"/>
+                <w:szCs w:val="28"/>
+              </w:rPr>
+              <w:fldChar w:fldCharType="begin"/>
+            </w:r>
+            <w:r>
+              <w:rPr>
+                <w:noProof/>
+                <w:webHidden/>
+                <w:sz w:val="28"/>
+                <w:szCs w:val="28"/>
+              </w:rPr>
+              <w:instrText xml:space="preserve"> PAGEREF _Toc38476138 \h </w:instrText>
+            </w:r>
+            <w:r>
+              <w:rPr>
+                <w:noProof/>
+                <w:webHidden/>
+                <w:sz w:val="28"/>
+                <w:szCs w:val="28"/>
+              </w:rPr>
+            </w:r>
+            <w:r>
+              <w:rPr>
+                <w:noProof/>
+                <w:webHidden/>
+                <w:sz w:val="28"/>
+                <w:szCs w:val="28"/>
+              </w:rPr>
+              <w:fldChar w:fldCharType="separate"/>
+            </w:r>
+            <w:r>
+              <w:rPr>
+                <w:noProof/>
+                <w:webHidden/>
+                <w:sz w:val="28"/>
+                <w:szCs w:val="28"/>
+              </w:rPr>
+              <w:t>8</w:t>
+            </w:r>
+            <w:r>
+              <w:rPr>
+                <w:noProof/>
+                <w:webHidden/>
+                <w:sz w:val="28"/>
+                <w:szCs w:val="28"/>
+              </w:rPr>
+              <w:fldChar w:fldCharType="end"/>
+            </w:r>
+          </w:hyperlink>
+        </w:p>
+        <w:p>
+          <w:pPr>
+            <w:pStyle w:val="TOC1"/>
+            <w:tabs>
+              <w:tab w:val="right" w:leader="dot" w:pos="9016"/>
+            </w:tabs>
+            <w:rPr>
+              <w:rFonts w:eastAsiaTheme="minorEastAsia"/>
+              <w:noProof/>
+              <w:sz w:val="28"/>
+              <w:szCs w:val="28"/>
+              <w:lang w:val="en-IE" w:eastAsia="en-IE"/>
+            </w:rPr>
+          </w:pPr>
+          <w:hyperlink w:anchor="_Toc38476139" w:history="1">
+            <w:r>
+              <w:rPr>
+                <w:rStyle w:val="Hyperlink"/>
+                <w:noProof/>
+                <w:sz w:val="28"/>
+                <w:szCs w:val="28"/>
               </w:rPr>
               <w:t>References</w:t>
             </w:r>
@@ -1410,8 +1501,8 @@
               <w:rPr>
                 <w:noProof/>
                 <w:webHidden/>
-                <w:sz w:val="36"/>
-                <w:szCs w:val="36"/>
+                <w:sz w:val="28"/>
+                <w:szCs w:val="28"/>
               </w:rPr>
               <w:tab/>
             </w:r>
@@ -1419,8 +1510,8 @@
               <w:rPr>
                 <w:noProof/>
                 <w:webHidden/>
-                <w:sz w:val="36"/>
-                <w:szCs w:val="36"/>
+                <w:sz w:val="28"/>
+                <w:szCs w:val="28"/>
               </w:rPr>
               <w:fldChar w:fldCharType="begin"/>
             </w:r>
@@ -1428,25 +1519,25 @@
               <w:rPr>
                 <w:noProof/>
                 <w:webHidden/>
-                <w:sz w:val="36"/>
-                <w:szCs w:val="36"/>
-              </w:rPr>
-              <w:instrText xml:space="preserve"> PAGEREF _Toc38384675 \h </w:instrText>
-            </w:r>
-            <w:r>
-              <w:rPr>
-                <w:noProof/>
-                <w:webHidden/>
-                <w:sz w:val="36"/>
-                <w:szCs w:val="36"/>
-              </w:rPr>
-            </w:r>
-            <w:r>
-              <w:rPr>
-                <w:noProof/>
-                <w:webHidden/>
-                <w:sz w:val="36"/>
-                <w:szCs w:val="36"/>
+                <w:sz w:val="28"/>
+                <w:szCs w:val="28"/>
+              </w:rPr>
+              <w:instrText xml:space="preserve"> PAGEREF _Toc38476139 \h </w:instrText>
+            </w:r>
+            <w:r>
+              <w:rPr>
+                <w:noProof/>
+                <w:webHidden/>
+                <w:sz w:val="28"/>
+                <w:szCs w:val="28"/>
+              </w:rPr>
+            </w:r>
+            <w:r>
+              <w:rPr>
+                <w:noProof/>
+                <w:webHidden/>
+                <w:sz w:val="28"/>
+                <w:szCs w:val="28"/>
               </w:rPr>
               <w:fldChar w:fldCharType="separate"/>
             </w:r>
@@ -1454,17 +1545,17 @@
               <w:rPr>
                 <w:noProof/>
                 <w:webHidden/>
-                <w:sz w:val="36"/>
-                <w:szCs w:val="36"/>
-              </w:rPr>
-              <w:t>8</w:t>
-            </w:r>
-            <w:r>
-              <w:rPr>
-                <w:noProof/>
-                <w:webHidden/>
-                <w:sz w:val="36"/>
-                <w:szCs w:val="36"/>
+                <w:sz w:val="28"/>
+                <w:szCs w:val="28"/>
+              </w:rPr>
+              <w:t>9</w:t>
+            </w:r>
+            <w:r>
+              <w:rPr>
+                <w:noProof/>
+                <w:webHidden/>
+                <w:sz w:val="28"/>
+                <w:szCs w:val="28"/>
               </w:rPr>
               <w:fldChar w:fldCharType="end"/>
             </w:r>
@@ -1476,12 +1567,14 @@
               <w:b/>
               <w:bCs/>
               <w:noProof/>
-              <w:sz w:val="36"/>
-              <w:szCs w:val="36"/>
+              <w:sz w:val="28"/>
+              <w:szCs w:val="28"/>
             </w:rPr>
             <w:fldChar w:fldCharType="end"/>
           </w:r>
         </w:p>
+        <w:bookmarkStart w:id="0" w:name="_GoBack" w:displacedByCustomXml="next"/>
+        <w:bookmarkEnd w:id="0" w:displacedByCustomXml="next"/>
       </w:sdtContent>
     </w:sdt>
     <w:p>
@@ -1572,13 +1665,20 @@
     </w:p>
     <w:p>
       <w:pPr>
+        <w:rPr>
+          <w:lang w:eastAsia="en-GB"/>
+        </w:rPr>
+      </w:pPr>
+    </w:p>
+    <w:p>
+      <w:pPr>
         <w:pStyle w:val="Heading1"/>
         <w:rPr>
           <w:rFonts w:eastAsia="Times New Roman"/>
           <w:lang w:eastAsia="en-GB"/>
         </w:rPr>
       </w:pPr>
-      <w:bookmarkStart w:id="0" w:name="_Toc38384663"/>
+      <w:bookmarkStart w:id="1" w:name="_Toc38476126"/>
       <w:r>
         <w:rPr>
           <w:rFonts w:eastAsia="Times New Roman"/>
@@ -1587,7 +1687,7 @@
         <w:lastRenderedPageBreak/>
         <w:t>Introduction</w:t>
       </w:r>
-      <w:bookmarkEnd w:id="0"/>
+      <w:bookmarkEnd w:id="1"/>
     </w:p>
     <w:p>
       <w:r>
@@ -1627,7 +1727,7 @@
           <w:lang w:eastAsia="en-GB"/>
         </w:rPr>
       </w:pPr>
-      <w:bookmarkStart w:id="1" w:name="_Toc38384664"/>
+      <w:bookmarkStart w:id="2" w:name="_Toc38476127"/>
       <w:r>
         <w:rPr>
           <w:rFonts w:eastAsia="Times New Roman"/>
@@ -1635,7 +1735,7 @@
         </w:rPr>
         <w:t>System Requirements</w:t>
       </w:r>
-      <w:bookmarkEnd w:id="1"/>
+      <w:bookmarkEnd w:id="2"/>
     </w:p>
     <w:p>
       <w:pPr>
@@ -1766,7 +1866,7 @@
           <w:lang w:eastAsia="en-GB"/>
         </w:rPr>
       </w:pPr>
-      <w:bookmarkStart w:id="2" w:name="_Toc38384665"/>
+      <w:bookmarkStart w:id="3" w:name="_Toc38476128"/>
       <w:r>
         <w:rPr>
           <w:rFonts w:eastAsia="Times New Roman"/>
@@ -1774,7 +1874,7 @@
         </w:rPr>
         <w:t>Technology Used and Why</w:t>
       </w:r>
-      <w:bookmarkEnd w:id="2"/>
+      <w:bookmarkEnd w:id="3"/>
     </w:p>
     <w:p>
       <w:pPr>
@@ -2322,11 +2422,11 @@
       <w:pPr>
         <w:pStyle w:val="Heading1"/>
       </w:pPr>
-      <w:bookmarkStart w:id="3" w:name="_Toc38384666"/>
+      <w:bookmarkStart w:id="4" w:name="_Toc38476129"/>
       <w:r>
         <w:t>GitHub Repository</w:t>
       </w:r>
-      <w:bookmarkEnd w:id="3"/>
+      <w:bookmarkEnd w:id="4"/>
       <w:r>
         <w:t xml:space="preserve"> </w:t>
       </w:r>
@@ -2362,19 +2462,7 @@
           <w:rPr>
             <w:rStyle w:val="Hyperlink"/>
           </w:rPr>
-          <w:t>https://github.com/Noel</w:t>
-        </w:r>
-        <w:r>
-          <w:rPr>
-            <w:rStyle w:val="Hyperlink"/>
-          </w:rPr>
-          <w:t>M</w:t>
-        </w:r>
-        <w:r>
-          <w:rPr>
-            <w:rStyle w:val="Hyperlink"/>
-          </w:rPr>
-          <w:t>elia/3rdYearProPracticeProject</w:t>
+          <w:t>https://github.com/NoelMelia/3rdYearProPracticeProject</w:t>
         </w:r>
       </w:hyperlink>
     </w:p>
@@ -2394,7 +2482,7 @@
           <w:lang w:eastAsia="en-GB"/>
         </w:rPr>
       </w:pPr>
-      <w:bookmarkStart w:id="4" w:name="_Toc38384667"/>
+      <w:bookmarkStart w:id="5" w:name="_Toc38476130"/>
       <w:r>
         <w:rPr>
           <w:rFonts w:eastAsia="Times New Roman"/>
@@ -2403,7 +2491,7 @@
         <w:lastRenderedPageBreak/>
         <w:t>History</w:t>
       </w:r>
-      <w:bookmarkEnd w:id="4"/>
+      <w:bookmarkEnd w:id="5"/>
     </w:p>
     <w:p>
       <w:pPr>
@@ -2520,7 +2608,7 @@
           <w:lang w:eastAsia="en-GB"/>
         </w:rPr>
       </w:pPr>
-      <w:bookmarkStart w:id="5" w:name="_Toc38384668"/>
+      <w:bookmarkStart w:id="6" w:name="_Toc38476131"/>
       <w:r>
         <w:rPr>
           <w:rFonts w:eastAsia="Times New Roman"/>
@@ -2528,7 +2616,7 @@
         </w:rPr>
         <w:t>Design Methodology</w:t>
       </w:r>
-      <w:bookmarkEnd w:id="5"/>
+      <w:bookmarkEnd w:id="6"/>
     </w:p>
     <w:p>
       <w:pPr>
@@ -2753,7 +2841,7 @@
           <w:lang w:eastAsia="en-GB"/>
         </w:rPr>
       </w:pPr>
-      <w:bookmarkStart w:id="6" w:name="_Toc38384669"/>
+      <w:bookmarkStart w:id="7" w:name="_Toc38476132"/>
       <w:r>
         <w:rPr>
           <w:rFonts w:eastAsia="Times New Roman"/>
@@ -2762,7 +2850,7 @@
         <w:lastRenderedPageBreak/>
         <w:t>Simply Breakdown of Project</w:t>
       </w:r>
-      <w:bookmarkEnd w:id="6"/>
+      <w:bookmarkEnd w:id="7"/>
     </w:p>
     <w:p>
       <w:pPr>
@@ -2843,7 +2931,7 @@
           <w:lang w:eastAsia="en-GB"/>
         </w:rPr>
       </w:pPr>
-      <w:bookmarkStart w:id="7" w:name="_Toc38384670"/>
+      <w:bookmarkStart w:id="8" w:name="_Toc38476133"/>
       <w:r>
         <w:rPr>
           <w:rFonts w:eastAsia="Times New Roman"/>
@@ -2851,7 +2939,7 @@
         </w:rPr>
         <w:t>Features of the Implementation</w:t>
       </w:r>
-      <w:bookmarkEnd w:id="7"/>
+      <w:bookmarkEnd w:id="8"/>
     </w:p>
     <w:p>
       <w:pPr>
@@ -2912,7 +3000,7 @@
           <w:lang w:eastAsia="en-GB"/>
         </w:rPr>
       </w:pPr>
-      <w:bookmarkStart w:id="8" w:name="_Toc38384671"/>
+      <w:bookmarkStart w:id="9" w:name="_Toc38476134"/>
       <w:r>
         <w:rPr>
           <w:rFonts w:eastAsia="Times New Roman"/>
@@ -2920,7 +3008,7 @@
         </w:rPr>
         <w:t>Limitations and Known Bugs</w:t>
       </w:r>
-      <w:bookmarkEnd w:id="8"/>
+      <w:bookmarkEnd w:id="9"/>
     </w:p>
     <w:p>
       <w:pPr>
@@ -3025,7 +3113,7 @@
           <w:lang w:eastAsia="en-GB"/>
         </w:rPr>
       </w:pPr>
-      <w:bookmarkStart w:id="9" w:name="_Toc38384672"/>
+      <w:bookmarkStart w:id="10" w:name="_Toc38476135"/>
       <w:r>
         <w:rPr>
           <w:rFonts w:eastAsia="Times New Roman"/>
@@ -3034,7 +3122,7 @@
         <w:lastRenderedPageBreak/>
         <w:t>Testing Plans</w:t>
       </w:r>
-      <w:bookmarkEnd w:id="9"/>
+      <w:bookmarkEnd w:id="10"/>
     </w:p>
     <w:p>
       <w:pPr>
@@ -3200,7 +3288,7 @@
           <w:lang w:eastAsia="en-GB"/>
         </w:rPr>
       </w:pPr>
-      <w:bookmarkStart w:id="10" w:name="_Toc38384673"/>
+      <w:bookmarkStart w:id="11" w:name="_Toc38476136"/>
       <w:r>
         <w:rPr>
           <w:rFonts w:eastAsia="Times New Roman"/>
@@ -3208,7 +3296,7 @@
         </w:rPr>
         <w:t>Recommendations for Future Development</w:t>
       </w:r>
-      <w:bookmarkEnd w:id="10"/>
+      <w:bookmarkEnd w:id="11"/>
     </w:p>
     <w:p>
       <w:pPr>
@@ -3367,43 +3455,164 @@
     </w:p>
     <w:p>
       <w:pPr>
-        <w:rPr>
-          <w:lang w:eastAsia="en-GB"/>
-        </w:rPr>
-      </w:pPr>
-    </w:p>
-    <w:p>
-      <w:pPr>
-        <w:rPr>
-          <w:lang w:eastAsia="en-GB"/>
-        </w:rPr>
-      </w:pPr>
-    </w:p>
-    <w:p>
-      <w:pPr>
-        <w:rPr>
-          <w:lang w:eastAsia="en-GB"/>
-        </w:rPr>
-      </w:pPr>
-    </w:p>
-    <w:p>
-      <w:pPr>
         <w:pStyle w:val="Heading1"/>
         <w:rPr>
+          <w:lang w:eastAsia="en-GB"/>
+        </w:rPr>
+      </w:pPr>
+      <w:bookmarkStart w:id="12" w:name="_Toc38476137"/>
+      <w:r>
+        <w:rPr>
+          <w:lang w:eastAsia="en-GB"/>
+        </w:rPr>
+        <w:t>Screencast</w:t>
+      </w:r>
+      <w:bookmarkEnd w:id="12"/>
+      <w:r>
+        <w:rPr>
+          <w:lang w:eastAsia="en-GB"/>
+        </w:rPr>
+        <w:t xml:space="preserve"> </w:t>
+      </w:r>
+    </w:p>
+    <w:p>
+      <w:pPr>
+        <w:rPr>
+          <w:lang w:val="en-US" w:eastAsia="en-GB"/>
+        </w:rPr>
+      </w:pPr>
+      <w:r>
+        <w:rPr>
+          <w:lang w:eastAsia="en-GB"/>
+        </w:rPr>
+        <w:t xml:space="preserve">Noel did a Screencast about the </w:t>
+      </w:r>
+      <w:proofErr w:type="gramStart"/>
+      <w:r>
+        <w:rPr>
+          <w:lang w:eastAsia="en-GB"/>
+        </w:rPr>
+        <w:t>actually</w:t>
+      </w:r>
+      <w:proofErr w:type="gramEnd"/>
+      <w:r>
+        <w:rPr>
+          <w:lang w:eastAsia="en-GB"/>
+        </w:rPr>
+        <w:t xml:space="preserve"> project as Éoghan didn’t have one of the </w:t>
+      </w:r>
+      <w:r>
+        <w:rPr>
+          <w:lang w:val="en-US" w:eastAsia="en-GB"/>
+        </w:rPr>
+        <w:t xml:space="preserve">piece </w:t>
+      </w:r>
+      <w:r>
+        <w:rPr>
+          <w:lang w:val="en-US" w:eastAsia="en-GB"/>
+        </w:rPr>
+        <w:t xml:space="preserve">that is need for the to make the project. Éoghan is doing a screencast about the </w:t>
+      </w:r>
+      <w:proofErr w:type="spellStart"/>
+      <w:r>
+        <w:rPr>
+          <w:lang w:val="en-US" w:eastAsia="en-GB"/>
+        </w:rPr>
+        <w:t>documation</w:t>
+      </w:r>
+      <w:proofErr w:type="spellEnd"/>
+      <w:r>
+        <w:rPr>
+          <w:lang w:val="en-US" w:eastAsia="en-GB"/>
+        </w:rPr>
+        <w:t>.</w:t>
+      </w:r>
+    </w:p>
+    <w:p>
+      <w:pPr>
+        <w:rPr>
+          <w:lang w:val="en-US" w:eastAsia="en-GB"/>
+        </w:rPr>
+      </w:pPr>
+      <w:r>
+        <w:rPr>
+          <w:lang w:val="en-US" w:eastAsia="en-GB"/>
+        </w:rPr>
+        <w:t>The reason we decide to do the screencast is because our project use both hardware</w:t>
+      </w:r>
+      <w:r>
+        <w:rPr>
+          <w:lang w:val="en-US" w:eastAsia="en-GB"/>
+        </w:rPr>
+        <w:t xml:space="preserve"> and </w:t>
+      </w:r>
+      <w:proofErr w:type="spellStart"/>
+      <w:r>
+        <w:rPr>
+          <w:lang w:val="en-US" w:eastAsia="en-GB"/>
+        </w:rPr>
+        <w:t>solfware</w:t>
+      </w:r>
+      <w:proofErr w:type="spellEnd"/>
+      <w:r>
+        <w:rPr>
+          <w:lang w:val="en-US" w:eastAsia="en-GB"/>
+        </w:rPr>
+        <w:t xml:space="preserve"> and we thought it be easier to show now the project work and </w:t>
+      </w:r>
+      <w:proofErr w:type="spellStart"/>
+      <w:r>
+        <w:rPr>
+          <w:lang w:val="en-US" w:eastAsia="en-GB"/>
+        </w:rPr>
+        <w:t>and</w:t>
+      </w:r>
+      <w:proofErr w:type="spellEnd"/>
+      <w:r>
+        <w:rPr>
+          <w:lang w:val="en-US" w:eastAsia="en-GB"/>
+        </w:rPr>
+        <w:t xml:space="preserve"> why we design the way it is.</w:t>
+      </w:r>
+    </w:p>
+    <w:p>
+      <w:pPr>
+        <w:rPr>
+          <w:lang w:eastAsia="en-GB"/>
+        </w:rPr>
+      </w:pPr>
+    </w:p>
+    <w:p>
+      <w:pPr>
+        <w:rPr>
+          <w:lang w:eastAsia="en-GB"/>
+        </w:rPr>
+      </w:pPr>
+    </w:p>
+    <w:p>
+      <w:pPr>
+        <w:rPr>
+          <w:lang w:eastAsia="en-GB"/>
+        </w:rPr>
+      </w:pPr>
+    </w:p>
+    <w:p>
+      <w:pPr>
+        <w:pStyle w:val="Heading1"/>
+        <w:rPr>
           <w:rFonts w:eastAsia="Times New Roman"/>
           <w:lang w:eastAsia="en-GB"/>
         </w:rPr>
       </w:pPr>
-      <w:bookmarkStart w:id="11" w:name="_Toc38384674"/>
+      <w:bookmarkStart w:id="13" w:name="_Toc38476138"/>
       <w:r>
         <w:rPr>
           <w:rFonts w:eastAsia="Times New Roman"/>
           <w:lang w:eastAsia="en-GB"/>
         </w:rPr>
-        <w:lastRenderedPageBreak/>
         <w:t>Conclusions</w:t>
       </w:r>
-      <w:bookmarkEnd w:id="11"/>
+      <w:bookmarkEnd w:id="13"/>
     </w:p>
     <w:p>
       <w:pPr>
@@ -3618,7 +3827,11 @@
         <w:t xml:space="preserve"> than expect especially since I start working at the weekend and so does Noel. That mean we had to do most of the work</w:t>
       </w:r>
       <w:r>
-        <w:t xml:space="preserve"> during the weekday. We took it one week at a time so see how we work together. We would meet every Wednesday in the library </w:t>
+        <w:t xml:space="preserve"> during the weekday. We took it one week at a time so see how </w:t>
+      </w:r>
+      <w:r>
+        <w:lastRenderedPageBreak/>
+        <w:t xml:space="preserve">we work together. We would meet every Wednesday in the library </w:t>
       </w:r>
       <w:r>
         <w:t xml:space="preserve">study room </w:t>
@@ -3663,12 +3876,11 @@
       <w:pPr>
         <w:pStyle w:val="Heading1"/>
       </w:pPr>
-      <w:bookmarkStart w:id="12" w:name="_Toc38384675"/>
-      <w:r>
-        <w:lastRenderedPageBreak/>
+      <w:bookmarkStart w:id="14" w:name="_Toc38476139"/>
+      <w:r>
         <w:t>References</w:t>
       </w:r>
-      <w:bookmarkEnd w:id="12"/>
+      <w:bookmarkEnd w:id="14"/>
     </w:p>
     <w:p>
       <w:hyperlink r:id="rId14" w:history="1">
@@ -4412,7 +4624,7 @@
       </w:pPr>
     </w:pPrDefault>
   </w:docDefaults>
-  <w:latentStyles w:defLockedState="0" w:defUIPriority="99" w:defSemiHidden="0" w:defUnhideWhenUsed="0" w:defQFormat="0" w:count="376">
+  <w:latentStyles w:defLockedState="0" w:defUIPriority="99" w:defSemiHidden="0" w:defUnhideWhenUsed="0" w:defQFormat="0" w:count="377">
     <w:lsdException w:name="Normal" w:uiPriority="0" w:qFormat="1"/>
     <w:lsdException w:name="heading 1" w:uiPriority="9" w:qFormat="1"/>
     <w:lsdException w:name="heading 2" w:semiHidden="1" w:uiPriority="9" w:unhideWhenUsed="1" w:qFormat="1"/>
@@ -4789,6 +5001,7 @@
     <w:lsdException w:name="Hashtag" w:semiHidden="1" w:unhideWhenUsed="1"/>
     <w:lsdException w:name="Unresolved Mention" w:semiHidden="1" w:unhideWhenUsed="1"/>
     <w:lsdException w:name="Smart Link" w:semiHidden="1" w:unhideWhenUsed="1"/>
+    <w:lsdException w:name="Smart Link Error" w:semiHidden="1" w:unhideWhenUsed="1"/>
   </w:latentStyles>
   <w:style w:type="paragraph" w:default="1" w:styleId="Normal">
     <w:name w:val="Normal"/>
@@ -5253,7 +5466,7 @@
 </file>
 
 <file path=customXml/itemProps1.xml><?xml version="1.0" encoding="utf-8"?>
-<ds:datastoreItem xmlns:ds="http://schemas.openxmlformats.org/officeDocument/2006/customXml" ds:itemID="{C1440736-03B1-4A40-BA1B-F5642DEB00C2}">
+<ds:datastoreItem xmlns:ds="http://schemas.openxmlformats.org/officeDocument/2006/customXml" ds:itemID="{12525950-C5C1-4F0A-BB0A-69E7270FA231}">
   <ds:schemaRefs>
     <ds:schemaRef ds:uri="http://schemas.openxmlformats.org/officeDocument/2006/bibliography"/>
   </ds:schemaRefs>

</xml_diff>